<commit_message>
VueToView added for direct API-access(login failed because of the CORS policy)
</commit_message>
<xml_diff>
--- a/LoginWithVuex/ToDos.docx
+++ b/LoginWithVuex/ToDos.docx
@@ -19,6 +19,9 @@
     </w:p>
     <w:p>
       <w:r>
+        <w:rPr>
+          <w:highlight w:val="green"/>
+        </w:rPr>
         <w:t>Technichians by created abrufen</w:t>
       </w:r>
     </w:p>
@@ -47,25 +50,31 @@
     </w:p>
     <w:p>
       <w:r>
-        <w:t>Environment abfragen</w:t>
+        <w:t>Environment abfragen bei Login</w:t>
+      </w:r>
+    </w:p>
+    <w:p>
+      <w:r>
+        <w:t>Config global (z.B. environment)</w:t>
+      </w:r>
+    </w:p>
+    <w:p>
+      <w:r>
+        <w:t>Spinner</w:t>
+      </w:r>
+    </w:p>
+    <w:p>
+      <w:r>
+        <w:t>Enable/disable buttons</w:t>
+      </w:r>
+    </w:p>
+    <w:p>
+      <w:r>
+        <w:t>Beim Login mitarv-Daten mitliefern</w:t>
       </w:r>
       <w:bookmarkStart w:id="0" w:name="_GoBack"/>
       <w:bookmarkEnd w:id="0"/>
-      <w:r>
-        <w:t xml:space="preserve"> bei Login</w:t>
-      </w:r>
-    </w:p>
-    <w:p>
-      <w:r>
-        <w:t>Config global (z.B. environment)</w:t>
-      </w:r>
-    </w:p>
-    <w:p>
-      <w:r>
-        <w:t>Spinner</w:t>
-      </w:r>
-    </w:p>
-    <w:p/>
+    </w:p>
     <w:sectPr>
       <w:pgSz w:w="11906" w:h="16838"/>
       <w:pgMar w:top="1417" w:right="1417" w:bottom="1134" w:left="1417" w:header="708" w:footer="708" w:gutter="0"/>

</xml_diff>